<commit_message>
Added some sql querries to notes.
</commit_message>
<xml_diff>
--- a/doc/Project Automate.docx
+++ b/doc/Project Automate.docx
@@ -150,10 +150,25 @@
         <w:t xml:space="preserve"> to the system:</w:t>
       </w:r>
       <w:r>
-        <w:t xml:space="preserve"> networking </w:t>
-      </w:r>
-      <w:r>
-        <w:t xml:space="preserve">and storage. The networking will describe how our traffic is communicated to the internet. Particularly, the traffic of the system needs to imitate an American </w:t>
+        <w:t xml:space="preserve"> </w:t>
+      </w:r>
+      <w:r>
+        <w:t xml:space="preserve">the proxy </w:t>
+      </w:r>
+      <w:r>
+        <w:t xml:space="preserve">and storage. </w:t>
+      </w:r>
+      <w:r>
+        <w:t>A</w:t>
+      </w:r>
+      <w:r>
+        <w:t xml:space="preserve"> </w:t>
+      </w:r>
+      <w:r>
+        <w:t>proxy server will be used to act as a middle for the communications to the internet. Particularly</w:t>
+      </w:r>
+      <w:r>
+        <w:t xml:space="preserve">, the traffic of the system needs to imitate an American </w:t>
       </w:r>
       <w:proofErr w:type="spellStart"/>
       <w:r>
@@ -161,10 +176,36 @@
       </w:r>
       <w:proofErr w:type="spellEnd"/>
       <w:r>
-        <w:t xml:space="preserve"> addresses to have access to monetization on most platforms. Lastly, the storage system describes</w:t>
-      </w:r>
-      <w:r>
-        <w:t xml:space="preserve"> where all the media files flowing throughout the system will be placed. These, in addition to the previously mentioned subsystems, make up the larger system for automated shortform content creation.</w:t>
+        <w:t xml:space="preserve"> addresses to have access to monetization on most platforms.</w:t>
+      </w:r>
+      <w:r>
+        <w:t xml:space="preserve"> Additionally, traffic also needs to constantly change </w:t>
+      </w:r>
+      <w:proofErr w:type="spellStart"/>
+      <w:r>
+        <w:t>ips</w:t>
+      </w:r>
+      <w:proofErr w:type="spellEnd"/>
+      <w:r>
+        <w:t xml:space="preserve"> to easily access websites multiple times for web scraping.</w:t>
+      </w:r>
+      <w:r>
+        <w:t xml:space="preserve"> Lastly, the storage system describes</w:t>
+      </w:r>
+      <w:r>
+        <w:t xml:space="preserve"> where all the media files flowing throughout the system will be placed. These</w:t>
+      </w:r>
+      <w:r>
+        <w:t xml:space="preserve"> components</w:t>
+      </w:r>
+      <w:r>
+        <w:t>, in addition to the previously mentioned subsystems</w:t>
+      </w:r>
+      <w:r>
+        <w:t>,</w:t>
+      </w:r>
+      <w:r>
+        <w:t xml:space="preserve"> make up the larger system for automated shortform content creation.</w:t>
       </w:r>
     </w:p>
     <w:p/>
@@ -206,32 +247,319 @@
         <w:tab/>
       </w:r>
       <w:r>
-        <w:t xml:space="preserve">The storage takes care of storing scraped data, rendered videos, </w:t>
+        <w:t>The storage</w:t>
+      </w:r>
+      <w:r>
+        <w:t xml:space="preserve"> component</w:t>
+      </w:r>
+      <w:r>
+        <w:t xml:space="preserve"> takes care of storing scraped data, rendered videos,</w:t>
+      </w:r>
+      <w:r>
+        <w:t xml:space="preserve"> and account credentials. A database management system, particularly MariaDB, will manage assist in properly managing and organizing the data.</w:t>
+      </w:r>
+      <w:r>
+        <w:t xml:space="preserve"> Data will be organized based on emails and social media account credentials. For example: </w:t>
+      </w:r>
+      <w:hyperlink r:id="rId5" w:history="1">
+        <w:r>
+          <w:rPr>
+            <w:rStyle w:val="Hyperlink"/>
+          </w:rPr>
+          <w:t>dvmedia00@gmail.com</w:t>
+        </w:r>
+      </w:hyperlink>
+      <w:r>
+        <w:t xml:space="preserve"> is connected to a </w:t>
+      </w:r>
+      <w:proofErr w:type="spellStart"/>
+      <w:r>
+        <w:t>tiktok</w:t>
+      </w:r>
+      <w:proofErr w:type="spellEnd"/>
+      <w:r>
+        <w:t xml:space="preserve"> account that posts narration videos. The DBMS will contain pointers to scraped data for the</w:t>
+      </w:r>
+      <w:r>
+        <w:t xml:space="preserve"> specific</w:t>
+      </w:r>
+      <w:r>
+        <w:t xml:space="preserve"> account, rendered videos associated to the account, and account credentials for posting requests to the account.</w:t>
+      </w:r>
+      <w:r>
+        <w:t xml:space="preserve"> The data is to be stored in a 1 TB</w:t>
+      </w:r>
+      <w:r>
+        <w:t xml:space="preserve"> </w:t>
+      </w:r>
+      <w:proofErr w:type="spellStart"/>
+      <w:proofErr w:type="gramStart"/>
+      <w:r>
+        <w:t>hdd</w:t>
+      </w:r>
+      <w:proofErr w:type="spellEnd"/>
+      <w:r>
+        <w:t>, and</w:t>
+      </w:r>
+      <w:proofErr w:type="gramEnd"/>
+      <w:r>
+        <w:t xml:space="preserve"> can be expanded if needed.</w:t>
+      </w:r>
+    </w:p>
+    <w:p>
+      <w:r>
+        <w:t>Requirements:</w:t>
+      </w:r>
+    </w:p>
+    <w:p>
+      <w:pPr>
+        <w:pStyle w:val="ListParagraph"/>
+        <w:numPr>
+          <w:ilvl w:val="0"/>
+          <w:numId w:val="1"/>
+        </w:numPr>
+      </w:pPr>
+      <w:r>
+        <w:t>System is to have a clean file system that organizes all aspects of an independent account into a directory.</w:t>
+      </w:r>
+    </w:p>
+    <w:p>
+      <w:pPr>
+        <w:pStyle w:val="ListParagraph"/>
+        <w:numPr>
+          <w:ilvl w:val="0"/>
+          <w:numId w:val="1"/>
+        </w:numPr>
+      </w:pPr>
+      <w:r>
+        <w:t>The RDBMS MariaDB is to be deployed and ready to accept requests.</w:t>
+      </w:r>
+      <w:r>
+        <w:t xml:space="preserve"> Queries to handle:</w:t>
+      </w:r>
+    </w:p>
+    <w:p>
+      <w:pPr>
+        <w:pStyle w:val="ListParagraph"/>
+        <w:numPr>
+          <w:ilvl w:val="1"/>
+          <w:numId w:val="1"/>
+        </w:numPr>
+      </w:pPr>
+      <w:r>
+        <w:t>Store account data: email, password.</w:t>
+      </w:r>
+    </w:p>
+    <w:p>
+      <w:pPr>
+        <w:pStyle w:val="ListParagraph"/>
+        <w:numPr>
+          <w:ilvl w:val="1"/>
+          <w:numId w:val="1"/>
+        </w:numPr>
+      </w:pPr>
+      <w:r>
+        <w:t>Store location and account association of media data.</w:t>
+      </w:r>
+    </w:p>
+    <w:p>
+      <w:pPr>
+        <w:pStyle w:val="ListParagraph"/>
+        <w:numPr>
+          <w:ilvl w:val="1"/>
+          <w:numId w:val="1"/>
+        </w:numPr>
+      </w:pPr>
+      <w:r>
+        <w:t xml:space="preserve">Pull </w:t>
+      </w:r>
+    </w:p>
+    <w:p>
+      <w:pPr>
+        <w:pStyle w:val="ListParagraph"/>
+        <w:numPr>
+          <w:ilvl w:val="0"/>
+          <w:numId w:val="1"/>
+        </w:numPr>
+      </w:pPr>
+      <w:r>
+        <w:lastRenderedPageBreak/>
+        <w:t>Media is to NOT be stored in the database, but in</w:t>
+      </w:r>
+      <w:r>
+        <w:t xml:space="preserve"> an organized</w:t>
+      </w:r>
+      <w:r>
+        <w:t xml:space="preserve"> file system</w:t>
+      </w:r>
+      <w:r>
+        <w:t xml:space="preserve"> on a </w:t>
+      </w:r>
+      <w:proofErr w:type="spellStart"/>
+      <w:r>
+        <w:t>hdd</w:t>
+      </w:r>
+      <w:proofErr w:type="spellEnd"/>
+      <w:r>
+        <w:t>.</w:t>
+      </w:r>
+    </w:p>
+    <w:p>
+      <w:pPr>
+        <w:pStyle w:val="ListParagraph"/>
+        <w:numPr>
+          <w:ilvl w:val="0"/>
+          <w:numId w:val="1"/>
+        </w:numPr>
+      </w:pPr>
+      <w:r>
+        <w:t>Inputting of an email account is done with a python script that runs a query on the database</w:t>
+      </w:r>
+      <w:r>
+        <w:t>.</w:t>
+      </w:r>
+      <w:r>
+        <w:t xml:space="preserve"> (Later to be done via a user interface).</w:t>
+      </w:r>
+    </w:p>
+    <w:p>
+      <w:pPr>
+        <w:pStyle w:val="ListParagraph"/>
+        <w:numPr>
+          <w:ilvl w:val="0"/>
+          <w:numId w:val="1"/>
+        </w:numPr>
+      </w:pPr>
+      <w:r>
+        <w:t>Handle all files such as scraped media and exported data, on a specified hdd.</w:t>
       </w:r>
     </w:p>
     <w:p/>
     <w:p>
-      <w:pPr>
+      <w:r>
         <w:rPr>
           <w:i/>
           <w:iCs/>
         </w:rPr>
-      </w:pPr>
-      <w:r>
+        <w:t>Networking:</w:t>
+      </w:r>
+    </w:p>
+    <w:p>
+      <w:r>
+        <w:tab/>
+        <w:t xml:space="preserve">The networking component takes care of interfacing with the internet. There are two points in which the entire system interfaces with the internet: For pulling data and for uploading videos. Pulling data, in some cases, requires that the </w:t>
+      </w:r>
+      <w:proofErr w:type="spellStart"/>
+      <w:r>
+        <w:t>ip</w:t>
+      </w:r>
+      <w:proofErr w:type="spellEnd"/>
+      <w:r>
+        <w:t xml:space="preserve"> changes multiple times. Uploading videos requires that the </w:t>
+      </w:r>
+      <w:proofErr w:type="spellStart"/>
+      <w:r>
+        <w:t>ip</w:t>
+      </w:r>
+      <w:proofErr w:type="spellEnd"/>
+      <w:r>
+        <w:t xml:space="preserve"> originates from one stable US location. To implement these two parts, this component will use containers of OpenVPN to connect to </w:t>
+      </w:r>
+      <w:proofErr w:type="spellStart"/>
+      <w:r>
+        <w:t>nordVPN</w:t>
+      </w:r>
+      <w:proofErr w:type="spellEnd"/>
+      <w:r>
+        <w:t xml:space="preserve">. One container will constantly change </w:t>
+      </w:r>
+      <w:proofErr w:type="spellStart"/>
+      <w:r>
+        <w:t>it’s</w:t>
+      </w:r>
+      <w:proofErr w:type="spellEnd"/>
+      <w:r>
+        <w:t xml:space="preserve"> </w:t>
+      </w:r>
+      <w:proofErr w:type="spellStart"/>
+      <w:r>
+        <w:t>ip</w:t>
+      </w:r>
+      <w:proofErr w:type="spellEnd"/>
+      <w:r>
+        <w:t xml:space="preserve"> while the other will have one static </w:t>
+      </w:r>
+      <w:proofErr w:type="spellStart"/>
+      <w:r>
+        <w:t>ip</w:t>
+      </w:r>
+      <w:proofErr w:type="spellEnd"/>
+      <w:r>
+        <w:t>.</w:t>
+      </w:r>
+    </w:p>
+    <w:p>
+      <w:r>
+        <w:t>Requirements:</w:t>
+      </w:r>
+    </w:p>
+    <w:p>
+      <w:pPr>
+        <w:pStyle w:val="ListParagraph"/>
+        <w:numPr>
+          <w:ilvl w:val="0"/>
+          <w:numId w:val="1"/>
+        </w:numPr>
+      </w:pPr>
+      <w:r>
+        <w:t xml:space="preserve">Component is to change the </w:t>
+      </w:r>
+      <w:proofErr w:type="spellStart"/>
+      <w:r>
+        <w:t>ip</w:t>
+      </w:r>
+      <w:proofErr w:type="spellEnd"/>
+      <w:r>
+        <w:t xml:space="preserve"> for web scraping traffic of whole system.</w:t>
+      </w:r>
+    </w:p>
+    <w:p>
+      <w:pPr>
+        <w:pStyle w:val="ListParagraph"/>
+        <w:numPr>
+          <w:ilvl w:val="0"/>
+          <w:numId w:val="1"/>
+        </w:numPr>
+      </w:pPr>
+      <w:r>
+        <w:t xml:space="preserve">Component is to keep a static US </w:t>
+      </w:r>
+      <w:proofErr w:type="spellStart"/>
+      <w:r>
+        <w:t>ip</w:t>
+      </w:r>
+      <w:proofErr w:type="spellEnd"/>
+      <w:r>
+        <w:t xml:space="preserve"> for uploading traffic of the whole system. </w:t>
+      </w:r>
+    </w:p>
+    <w:p/>
+    <w:p>
+      <w:pPr>
         <w:rPr>
           <w:i/>
           <w:iCs/>
         </w:rPr>
-        <w:t>Scraping:</w:t>
-      </w:r>
-    </w:p>
-    <w:p>
-      <w:pPr>
+      </w:pPr>
+      <w:r>
         <w:rPr>
           <w:i/>
           <w:iCs/>
         </w:rPr>
-      </w:pPr>
+        <w:t>Scraping:</w:t>
+      </w:r>
+    </w:p>
+    <w:p>
       <w:r>
         <w:rPr>
           <w:i/>
@@ -240,219 +568,506 @@
         <w:tab/>
       </w:r>
       <w:r>
-        <w:t>Beautiful soup 4 python + Google Bard</w:t>
-      </w:r>
-      <w:r>
+        <w:t xml:space="preserve">The scraping component will pull assets from websites for use in video creation. This will be developed in python3. A general scraper will be designed to take in </w:t>
+      </w:r>
+      <w:r>
+        <w:t>requests. The</w:t>
+      </w:r>
+      <w:r>
+        <w:t xml:space="preserve"> python3 library: Beautiful Soup 4 and Requests will be used to access and pull web data. Additional methods for pulling content can be used such as using apis from websites.</w:t>
+      </w:r>
+      <w:r>
+        <w:t xml:space="preserve"> </w:t>
+      </w:r>
+    </w:p>
+    <w:p>
+      <w:r>
+        <w:t>Requirements:</w:t>
+      </w:r>
+    </w:p>
+    <w:p>
+      <w:pPr>
+        <w:pStyle w:val="ListParagraph"/>
+        <w:numPr>
+          <w:ilvl w:val="0"/>
+          <w:numId w:val="1"/>
+        </w:numPr>
+      </w:pPr>
+      <w:r>
+        <w:t>System is to send and receive requests to the internet from various predetermined sources and pull desired content for video automation.</w:t>
+      </w:r>
+      <w:r>
+        <w:t xml:space="preserve"> Timing and frequency of pulling data is to be determined</w:t>
+      </w:r>
+      <w:r>
+        <w:t xml:space="preserve"> while deployed</w:t>
+      </w:r>
+      <w:r>
+        <w:t>.</w:t>
+      </w:r>
+    </w:p>
+    <w:p>
+      <w:pPr>
+        <w:pStyle w:val="ListParagraph"/>
+        <w:numPr>
+          <w:ilvl w:val="0"/>
+          <w:numId w:val="1"/>
+        </w:numPr>
+      </w:pPr>
+      <w:r>
+        <w:t>Use multithreading to send and receive requests as web scraping is I/O bound.</w:t>
+      </w:r>
+    </w:p>
+    <w:p>
+      <w:pPr>
+        <w:pStyle w:val="ListParagraph"/>
+        <w:numPr>
+          <w:ilvl w:val="0"/>
+          <w:numId w:val="1"/>
+        </w:numPr>
+      </w:pPr>
+      <w:r>
+        <w:t>System is to write data into central storage in designated position in file system and write to database that the new content has been pulled.</w:t>
+      </w:r>
+    </w:p>
+    <w:p/>
+    <w:p>
+      <w:pPr>
         <w:rPr>
           <w:i/>
           <w:iCs/>
         </w:rPr>
-        <w:tab/>
-      </w:r>
-    </w:p>
-    <w:p/>
-    <w:p>
-      <w:pPr>
+      </w:pPr>
+      <w:r>
         <w:rPr>
           <w:i/>
           <w:iCs/>
         </w:rPr>
-      </w:pPr>
+        <w:t>Creating:</w:t>
+      </w:r>
+    </w:p>
+    <w:p>
+      <w:r>
+        <w:tab/>
+      </w:r>
+      <w:r>
+        <w:t xml:space="preserve">The creator component takes </w:t>
+      </w:r>
+      <w:r>
+        <w:t>the central storage’s</w:t>
+      </w:r>
+      <w:r>
+        <w:t xml:space="preserve"> media content</w:t>
+      </w:r>
+      <w:r>
+        <w:t xml:space="preserve"> pulled from the scraper</w:t>
+      </w:r>
+      <w:r>
+        <w:t xml:space="preserve"> and processes</w:t>
+      </w:r>
+      <w:r>
+        <w:t xml:space="preserve"> the media components into formulaic </w:t>
+      </w:r>
+      <w:r>
+        <w:t xml:space="preserve">short form </w:t>
+      </w:r>
+      <w:r>
+        <w:t>video contents.</w:t>
+      </w:r>
+      <w:r>
+        <w:t xml:space="preserve"> This will be developed in </w:t>
+      </w:r>
+      <w:r>
+        <w:t>python3 and</w:t>
+      </w:r>
+      <w:r>
+        <w:t xml:space="preserve"> will mainly use the MoviePy library to edit videos.</w:t>
+      </w:r>
+    </w:p>
+    <w:p>
+      <w:r>
+        <w:t>Requirements:</w:t>
+      </w:r>
+    </w:p>
+    <w:p>
+      <w:pPr>
+        <w:pStyle w:val="ListParagraph"/>
+        <w:numPr>
+          <w:ilvl w:val="0"/>
+          <w:numId w:val="1"/>
+        </w:numPr>
+      </w:pPr>
+      <w:r>
+        <w:t xml:space="preserve">System is to pull content of designated account from central storage. </w:t>
+      </w:r>
+      <w:proofErr w:type="spellStart"/>
+      <w:r>
+        <w:t>Ie</w:t>
+      </w:r>
+      <w:proofErr w:type="spellEnd"/>
+      <w:r>
+        <w:t>: I/O is to be handled in a multithreaded programing manor.</w:t>
+      </w:r>
+    </w:p>
+    <w:p>
+      <w:pPr>
+        <w:pStyle w:val="ListParagraph"/>
+        <w:numPr>
+          <w:ilvl w:val="0"/>
+          <w:numId w:val="1"/>
+        </w:numPr>
+      </w:pPr>
+      <w:r>
+        <w:t xml:space="preserve">System is to render multiple videos in a parallel processing manor using </w:t>
+      </w:r>
+      <w:proofErr w:type="spellStart"/>
+      <w:r>
+        <w:t>moviepy</w:t>
+      </w:r>
+      <w:proofErr w:type="spellEnd"/>
+      <w:r>
+        <w:t xml:space="preserve"> </w:t>
+      </w:r>
+      <w:r>
+        <w:t>scripts.</w:t>
+      </w:r>
+    </w:p>
+    <w:p>
+      <w:pPr>
+        <w:pStyle w:val="ListParagraph"/>
+        <w:numPr>
+          <w:ilvl w:val="0"/>
+          <w:numId w:val="1"/>
+        </w:numPr>
+      </w:pPr>
+      <w:r>
+        <w:t>How media is parsed</w:t>
+      </w:r>
+      <w:r>
+        <w:t xml:space="preserve"> and manipulated is handled to the discretion of the account needs. Ex: Long meme compilations being chopped up will be different from</w:t>
+      </w:r>
+      <w:r>
+        <w:t xml:space="preserve"> how</w:t>
+      </w:r>
+      <w:r>
+        <w:t xml:space="preserve"> narration videos.</w:t>
+      </w:r>
+    </w:p>
+    <w:p>
+      <w:pPr>
+        <w:pStyle w:val="ListParagraph"/>
+        <w:numPr>
+          <w:ilvl w:val="0"/>
+          <w:numId w:val="1"/>
+        </w:numPr>
+      </w:pPr>
+      <w:r>
+        <w:t>Any components of videos that are shared, will be in a dedicated library file for code reuse. Ex: text subtitles will be a reusable library.</w:t>
+      </w:r>
+    </w:p>
+    <w:p>
+      <w:pPr>
+        <w:pStyle w:val="ListParagraph"/>
+        <w:numPr>
+          <w:ilvl w:val="0"/>
+          <w:numId w:val="1"/>
+        </w:numPr>
+      </w:pPr>
+      <w:r>
+        <w:t xml:space="preserve">System is to output final rendered content to </w:t>
+      </w:r>
+      <w:r>
+        <w:t>central.</w:t>
+      </w:r>
+    </w:p>
+    <w:p>
+      <w:pPr>
+        <w:pStyle w:val="ListParagraph"/>
+        <w:numPr>
+          <w:ilvl w:val="0"/>
+          <w:numId w:val="1"/>
+        </w:numPr>
+      </w:pPr>
+      <w:r>
+        <w:t>System is to mark used media files in central as “used” and queed for deletion.</w:t>
+      </w:r>
+    </w:p>
+    <w:p/>
+    <w:p>
       <w:r>
         <w:rPr>
           <w:i/>
           <w:iCs/>
         </w:rPr>
-        <w:t>Creating:</w:t>
+        <w:t>Publishing:</w:t>
       </w:r>
     </w:p>
     <w:p>
       <w:r>
         <w:tab/>
+        <w:t xml:space="preserve">The publisher component takes rendered videos from central and preps them for upload. </w:t>
+      </w:r>
+      <w:r>
+        <w:t xml:space="preserve">There are </w:t>
+      </w:r>
+      <w:r>
+        <w:t xml:space="preserve">three platforms </w:t>
+      </w:r>
+      <w:r>
+        <w:t xml:space="preserve">to </w:t>
+      </w:r>
+      <w:r>
+        <w:t>focus on</w:t>
+      </w:r>
+      <w:r>
+        <w:t>: TikTok, YT shorts, and Meta’s Instagram/Facebook</w:t>
+      </w:r>
+      <w:r>
+        <w:t xml:space="preserve">. Uploading the content to these platforms by any means </w:t>
+      </w:r>
+      <w:r>
+        <w:t>necessary</w:t>
+      </w:r>
+      <w:r>
+        <w:t>, even if this means bypassing some of the official apis</w:t>
+      </w:r>
+      <w:r>
+        <w:t>.</w:t>
+      </w:r>
+    </w:p>
+    <w:p>
+      <w:r>
+        <w:t>Requirements:</w:t>
+      </w:r>
+    </w:p>
+    <w:p>
+      <w:pPr>
+        <w:pStyle w:val="ListParagraph"/>
+        <w:numPr>
+          <w:ilvl w:val="0"/>
+          <w:numId w:val="1"/>
+        </w:numPr>
+      </w:pPr>
+      <w:r>
+        <w:t>System is to pull</w:t>
+      </w:r>
+      <w:r>
+        <w:t xml:space="preserve"> videos from central and queue them for uploading to their respective account onto social </w:t>
+      </w:r>
+      <w:r>
+        <w:t>media.</w:t>
+      </w:r>
+    </w:p>
+    <w:p>
+      <w:pPr>
+        <w:pStyle w:val="ListParagraph"/>
+        <w:numPr>
+          <w:ilvl w:val="1"/>
+          <w:numId w:val="1"/>
+        </w:numPr>
+      </w:pPr>
+      <w:r>
+        <w:t>Sometimes an account will be active on social media on multiple platforms concurrently at the same time.</w:t>
+      </w:r>
+    </w:p>
+    <w:p>
+      <w:pPr>
+        <w:pStyle w:val="ListParagraph"/>
+        <w:numPr>
+          <w:ilvl w:val="0"/>
+          <w:numId w:val="1"/>
+        </w:numPr>
+      </w:pPr>
+      <w:r>
+        <w:t>System is to use multithreading to handle parallel uploads.</w:t>
+      </w:r>
+    </w:p>
+    <w:p>
+      <w:pPr>
+        <w:pStyle w:val="ListParagraph"/>
+        <w:numPr>
+          <w:ilvl w:val="0"/>
+          <w:numId w:val="1"/>
+        </w:numPr>
+      </w:pPr>
+      <w:r>
+        <w:t>On a successful upload, system is to mark video in central as uploaded.</w:t>
       </w:r>
     </w:p>
     <w:p/>
     <w:p>
-      <w:r>
+      <w:pPr>
         <w:rPr>
           <w:i/>
           <w:iCs/>
         </w:rPr>
-        <w:t>Publishing:</w:t>
+      </w:pPr>
+      <w:r>
+        <w:rPr>
+          <w:i/>
+          <w:iCs/>
+        </w:rPr>
+        <w:t>Diagram:</w:t>
+      </w:r>
+    </w:p>
+    <w:p>
+      <w:r>
+        <w:rPr>
+          <w:noProof/>
+        </w:rPr>
+        <w:drawing>
+          <wp:inline distT="0" distB="0" distL="0" distR="0" wp14:anchorId="7C92C11B" wp14:editId="60902DBF">
+            <wp:extent cx="5943600" cy="2701925"/>
+            <wp:effectExtent l="0" t="0" r="0" b="3175"/>
+            <wp:docPr id="20392002" name="Picture 1"/>
+            <wp:cNvGraphicFramePr>
+              <a:graphicFrameLocks xmlns:a="http://schemas.openxmlformats.org/drawingml/2006/main" noChangeAspect="1"/>
+            </wp:cNvGraphicFramePr>
+            <a:graphic xmlns:a="http://schemas.openxmlformats.org/drawingml/2006/main">
+              <a:graphicData uri="http://schemas.openxmlformats.org/drawingml/2006/picture">
+                <pic:pic xmlns:pic="http://schemas.openxmlformats.org/drawingml/2006/picture">
+                  <pic:nvPicPr>
+                    <pic:cNvPr id="20392002" name="Picture 20392002"/>
+                    <pic:cNvPicPr/>
+                  </pic:nvPicPr>
+                  <pic:blipFill rotWithShape="1">
+                    <a:blip r:embed="rId6" cstate="print">
+                      <a:extLst>
+                        <a:ext uri="{28A0092B-C50C-407E-A947-70E740481C1C}">
+                          <a14:useLocalDpi xmlns:a14="http://schemas.microsoft.com/office/drawing/2010/main" val="0"/>
+                        </a:ext>
+                      </a:extLst>
+                    </a:blip>
+                    <a:srcRect t="5086"/>
+                    <a:stretch/>
+                  </pic:blipFill>
+                  <pic:spPr bwMode="auto">
+                    <a:xfrm>
+                      <a:off x="0" y="0"/>
+                      <a:ext cx="5943600" cy="2701925"/>
+                    </a:xfrm>
+                    <a:prstGeom prst="rect">
+                      <a:avLst/>
+                    </a:prstGeom>
+                    <a:ln>
+                      <a:noFill/>
+                    </a:ln>
+                    <a:extLst>
+                      <a:ext uri="{53640926-AAD7-44D8-BBD7-CCE9431645EC}">
+                        <a14:shadowObscured xmlns:a14="http://schemas.microsoft.com/office/drawing/2010/main"/>
+                      </a:ext>
+                    </a:extLst>
+                  </pic:spPr>
+                </pic:pic>
+              </a:graphicData>
+            </a:graphic>
+          </wp:inline>
+        </w:drawing>
       </w:r>
     </w:p>
     <w:p/>
     <w:p>
-      <w:r>
-        <w:t xml:space="preserve">There are </w:t>
-      </w:r>
-      <w:r>
-        <w:t xml:space="preserve">three platforms we should focus on. Uploading the content to these platforms by any means </w:t>
-      </w:r>
-      <w:r>
-        <w:t>necessary</w:t>
-      </w:r>
-      <w:r>
-        <w:t>, even if this means bypassing some of the official apis.</w:t>
+      <w:pPr>
+        <w:rPr>
+          <w:u w:val="single"/>
+        </w:rPr>
+      </w:pPr>
+      <w:r>
+        <w:rPr>
+          <w:u w:val="single"/>
+        </w:rPr>
+        <w:t>Operating Environment:</w:t>
       </w:r>
     </w:p>
     <w:p/>
     <w:p>
-      <w:r>
-        <w:t>TikTok:</w:t>
-      </w:r>
-    </w:p>
-    <w:p>
-      <w:r>
-        <w:t xml:space="preserve">You need to create </w:t>
-      </w:r>
-      <w:proofErr w:type="gramStart"/>
-      <w:r>
-        <w:t>an</w:t>
-      </w:r>
-      <w:proofErr w:type="gramEnd"/>
-      <w:r>
-        <w:t xml:space="preserve"> developer </w:t>
-      </w:r>
-      <w:proofErr w:type="spellStart"/>
-      <w:r>
-        <w:t>accout</w:t>
-      </w:r>
-      <w:proofErr w:type="spellEnd"/>
-      <w:r>
-        <w:t>, an organization, and an app.</w:t>
+      <w:pPr>
+        <w:rPr>
+          <w:i/>
+          <w:iCs/>
+        </w:rPr>
+      </w:pPr>
+      <w:r>
+        <w:rPr>
+          <w:i/>
+          <w:iCs/>
+        </w:rPr>
+        <w:t>Environment</w:t>
+      </w:r>
+    </w:p>
+    <w:p>
+      <w:pPr>
+        <w:ind w:firstLine="720"/>
+      </w:pPr>
+    </w:p>
+    <w:p>
+      <w:pPr>
+        <w:ind w:firstLine="720"/>
+      </w:pPr>
+      <w:r>
+        <w:t xml:space="preserve">All the infrastructure is to be done on premises to avoid costs from cloud providers. The </w:t>
+      </w:r>
+      <w:r>
+        <w:t>DELL PRECISION 5820</w:t>
+      </w:r>
+      <w:r>
+        <w:t xml:space="preserve"> is the main server running the Scraping, Creating, Publishing, and the VPN component Networking sub systems. The Dell will run a type 1 hypervisor: Proxmox to deploy.</w:t>
+      </w:r>
+    </w:p>
+    <w:p>
+      <w:pPr>
+        <w:ind w:firstLine="720"/>
+      </w:pPr>
+    </w:p>
+    <w:p>
+      <w:pPr>
+        <w:rPr>
+          <w:i/>
+          <w:iCs/>
+        </w:rPr>
+      </w:pPr>
+      <w:r>
+        <w:rPr>
+          <w:i/>
+          <w:iCs/>
+        </w:rPr>
+        <w:t>Constraints</w:t>
+      </w:r>
+    </w:p>
+    <w:p>
+      <w:pPr>
+        <w:ind w:firstLine="720"/>
+      </w:pPr>
+      <w:r>
+        <w:t>The constraints are not scalable.</w:t>
       </w:r>
     </w:p>
     <w:p/>
     <w:p/>
-    <w:p>
-      <w:r>
-        <w:t>YT shorts:</w:t>
-      </w:r>
-    </w:p>
-    <w:p/>
-    <w:p>
-      <w:r>
-        <w:t>Instagram Reels:</w:t>
-      </w:r>
-      <w:r>
-        <w:tab/>
-      </w:r>
-    </w:p>
     <w:p/>
     <w:p/>
     <w:p>
       <w:r>
-        <w:rPr>
-          <w:i/>
-          <w:iCs/>
-        </w:rPr>
-        <w:t>Networking:</w:t>
-      </w:r>
-    </w:p>
-    <w:p/>
-    <w:p>
-      <w:pPr>
-        <w:rPr>
-          <w:i/>
-          <w:iCs/>
-        </w:rPr>
-      </w:pPr>
-      <w:r>
-        <w:rPr>
-          <w:i/>
-          <w:iCs/>
-        </w:rPr>
-        <w:t>Diagram:</w:t>
-      </w:r>
-    </w:p>
-    <w:p/>
-    <w:p/>
-    <w:p>
-      <w:pPr>
-        <w:rPr>
-          <w:u w:val="single"/>
-        </w:rPr>
-      </w:pPr>
-      <w:r>
-        <w:rPr>
-          <w:u w:val="single"/>
-        </w:rPr>
-        <w:t>Operating Environment:</w:t>
-      </w:r>
-    </w:p>
-    <w:p/>
-    <w:p>
-      <w:pPr>
-        <w:rPr>
-          <w:i/>
-          <w:iCs/>
-        </w:rPr>
-      </w:pPr>
-      <w:r>
-        <w:rPr>
-          <w:i/>
-          <w:iCs/>
-        </w:rPr>
-        <w:t>Environment</w:t>
-      </w:r>
-    </w:p>
-    <w:p>
-      <w:pPr>
-        <w:ind w:firstLine="720"/>
-      </w:pPr>
-    </w:p>
-    <w:p>
-      <w:pPr>
-        <w:ind w:firstLine="720"/>
-      </w:pPr>
-      <w:r>
-        <w:t xml:space="preserve">All the infrastructure is to be done on premises to avoid costs from cloud providers. The </w:t>
-      </w:r>
-      <w:r>
-        <w:t>DELL PRECISION 5820</w:t>
-      </w:r>
-      <w:r>
-        <w:t xml:space="preserve"> is the main server running the Scraping, Creating, Publishing, and the VPN component Networking sub systems. The Dell will run a type 1 hypervisor: </w:t>
-      </w:r>
-      <w:proofErr w:type="spellStart"/>
-      <w:r>
-        <w:t>Proxmox</w:t>
-      </w:r>
-      <w:proofErr w:type="spellEnd"/>
-      <w:r>
-        <w:t xml:space="preserve"> to deploy.</w:t>
-      </w:r>
-    </w:p>
-    <w:p>
-      <w:pPr>
-        <w:ind w:firstLine="720"/>
-      </w:pPr>
-    </w:p>
-    <w:p>
-      <w:pPr>
-        <w:rPr>
-          <w:i/>
-          <w:iCs/>
-        </w:rPr>
-      </w:pPr>
-      <w:r>
-        <w:rPr>
-          <w:i/>
-          <w:iCs/>
-        </w:rPr>
-        <w:t>Constraints</w:t>
-      </w:r>
-    </w:p>
-    <w:p>
-      <w:pPr>
-        <w:ind w:firstLine="720"/>
-      </w:pPr>
-      <w:r>
-        <w:t>The constraints are not scalable.</w:t>
-      </w:r>
-    </w:p>
-    <w:p/>
+        <w:t>Ideas:</w:t>
+      </w:r>
+    </w:p>
+    <w:p>
+      <w:pPr>
+        <w:pStyle w:val="ListParagraph"/>
+        <w:numPr>
+          <w:ilvl w:val="0"/>
+          <w:numId w:val="1"/>
+        </w:numPr>
+      </w:pPr>
+      <w:r>
+        <w:t xml:space="preserve">Live stream an AI and then get the chat to make it say stupid </w:t>
+      </w:r>
+      <w:proofErr w:type="gramStart"/>
+      <w:r>
+        <w:t>things</w:t>
+      </w:r>
+      <w:proofErr w:type="gramEnd"/>
+    </w:p>
     <w:sectPr>
       <w:pgSz w:w="12240" w:h="15840"/>
       <w:pgMar w:top="1440" w:right="1440" w:bottom="1440" w:left="1440" w:header="708" w:footer="708" w:gutter="0"/>
@@ -461,6 +1076,126 @@
     </w:sectPr>
   </w:body>
 </w:document>
+</file>
+
+<file path=word/numbering.xml><?xml version="1.0" encoding="utf-8"?>
+<w:numbering xmlns:wpc="http://schemas.microsoft.com/office/word/2010/wordprocessingCanvas" xmlns:cx="http://schemas.microsoft.com/office/drawing/2014/chartex" xmlns:cx1="http://schemas.microsoft.com/office/drawing/2015/9/8/chartex" xmlns:cx2="http://schemas.microsoft.com/office/drawing/2015/10/21/chartex" xmlns:cx3="http://schemas.microsoft.com/office/drawing/2016/5/9/chartex" xmlns:cx4="http://schemas.microsoft.com/office/drawing/2016/5/10/chartex" xmlns:cx5="http://schemas.microsoft.com/office/drawing/2016/5/11/chartex" xmlns:cx6="http://schemas.microsoft.com/office/drawing/2016/5/12/chartex" xmlns:cx7="http://schemas.microsoft.com/office/drawing/2016/5/13/chartex" xmlns:cx8="http://schemas.microsoft.com/office/drawing/2016/5/14/chartex" xmlns:mc="http://schemas.openxmlformats.org/markup-compatibility/2006" xmlns:aink="http://schemas.microsoft.com/office/drawing/2016/ink" xmlns:am3d="http://schemas.microsoft.com/office/drawing/2017/model3d" xmlns:o="urn:schemas-microsoft-com:office:office" xmlns:oel="http://schemas.microsoft.com/office/2019/extlst" xmlns:r="http://schemas.openxmlformats.org/officeDocument/2006/relationships" xmlns:m="http://schemas.openxmlformats.org/officeDocument/2006/math" xmlns:v="urn:schemas-microsoft-com:vml" xmlns:wp14="http://schemas.microsoft.com/office/word/2010/wordprocessingDrawing" xmlns:wp="http://schemas.openxmlformats.org/drawingml/2006/wordprocessingDrawing" xmlns:w10="urn:schemas-microsoft-com:office:word" xmlns:w="http://schemas.openxmlformats.org/wordprocessingml/2006/main" xmlns:w14="http://schemas.microsoft.com/office/word/2010/wordml" xmlns:w15="http://schemas.microsoft.com/office/word/2012/wordml" xmlns:w16cex="http://schemas.microsoft.com/office/word/2018/wordml/cex" xmlns:w16cid="http://schemas.microsoft.com/office/word/2016/wordml/cid" xmlns:w16="http://schemas.microsoft.com/office/word/2018/wordml" xmlns:w16sdtdh="http://schemas.microsoft.com/office/word/2020/wordml/sdtdatahash" xmlns:w16se="http://schemas.microsoft.com/office/word/2015/wordml/symex" xmlns:wpg="http://schemas.microsoft.com/office/word/2010/wordprocessingGroup" xmlns:wpi="http://schemas.microsoft.com/office/word/2010/wordprocessingInk" xmlns:wne="http://schemas.microsoft.com/office/word/2006/wordml" xmlns:wps="http://schemas.microsoft.com/office/word/2010/wordprocessingShape" mc:Ignorable="w14 w15 w16se w16cid w16 w16cex w16sdtdh wp14">
+  <w:abstractNum w:abstractNumId="0" w15:restartNumberingAfterBreak="0">
+    <w:nsid w:val="06080354"/>
+    <w:multiLevelType w:val="hybridMultilevel"/>
+    <w:tmpl w:val="D0D87272"/>
+    <w:lvl w:ilvl="0" w:tplc="783CF0BA">
+      <w:numFmt w:val="bullet"/>
+      <w:lvlText w:val="-"/>
+      <w:lvlJc w:val="left"/>
+      <w:pPr>
+        <w:ind w:left="720" w:hanging="360"/>
+      </w:pPr>
+      <w:rPr>
+        <w:rFonts w:ascii="Calibri" w:eastAsiaTheme="minorHAnsi" w:hAnsi="Calibri" w:cs="Calibri" w:hint="default"/>
+      </w:rPr>
+    </w:lvl>
+    <w:lvl w:ilvl="1" w:tplc="04090003">
+      <w:start w:val="1"/>
+      <w:numFmt w:val="bullet"/>
+      <w:lvlText w:val="o"/>
+      <w:lvlJc w:val="left"/>
+      <w:pPr>
+        <w:ind w:left="1440" w:hanging="360"/>
+      </w:pPr>
+      <w:rPr>
+        <w:rFonts w:ascii="Courier New" w:hAnsi="Courier New" w:cs="Courier New" w:hint="default"/>
+      </w:rPr>
+    </w:lvl>
+    <w:lvl w:ilvl="2" w:tplc="04090005" w:tentative="1">
+      <w:start w:val="1"/>
+      <w:numFmt w:val="bullet"/>
+      <w:lvlText w:val=""/>
+      <w:lvlJc w:val="left"/>
+      <w:pPr>
+        <w:ind w:left="2160" w:hanging="360"/>
+      </w:pPr>
+      <w:rPr>
+        <w:rFonts w:ascii="Wingdings" w:hAnsi="Wingdings" w:hint="default"/>
+      </w:rPr>
+    </w:lvl>
+    <w:lvl w:ilvl="3" w:tplc="04090001" w:tentative="1">
+      <w:start w:val="1"/>
+      <w:numFmt w:val="bullet"/>
+      <w:lvlText w:val=""/>
+      <w:lvlJc w:val="left"/>
+      <w:pPr>
+        <w:ind w:left="2880" w:hanging="360"/>
+      </w:pPr>
+      <w:rPr>
+        <w:rFonts w:ascii="Symbol" w:hAnsi="Symbol" w:hint="default"/>
+      </w:rPr>
+    </w:lvl>
+    <w:lvl w:ilvl="4" w:tplc="04090003" w:tentative="1">
+      <w:start w:val="1"/>
+      <w:numFmt w:val="bullet"/>
+      <w:lvlText w:val="o"/>
+      <w:lvlJc w:val="left"/>
+      <w:pPr>
+        <w:ind w:left="3600" w:hanging="360"/>
+      </w:pPr>
+      <w:rPr>
+        <w:rFonts w:ascii="Courier New" w:hAnsi="Courier New" w:cs="Courier New" w:hint="default"/>
+      </w:rPr>
+    </w:lvl>
+    <w:lvl w:ilvl="5" w:tplc="04090005" w:tentative="1">
+      <w:start w:val="1"/>
+      <w:numFmt w:val="bullet"/>
+      <w:lvlText w:val=""/>
+      <w:lvlJc w:val="left"/>
+      <w:pPr>
+        <w:ind w:left="4320" w:hanging="360"/>
+      </w:pPr>
+      <w:rPr>
+        <w:rFonts w:ascii="Wingdings" w:hAnsi="Wingdings" w:hint="default"/>
+      </w:rPr>
+    </w:lvl>
+    <w:lvl w:ilvl="6" w:tplc="04090001" w:tentative="1">
+      <w:start w:val="1"/>
+      <w:numFmt w:val="bullet"/>
+      <w:lvlText w:val=""/>
+      <w:lvlJc w:val="left"/>
+      <w:pPr>
+        <w:ind w:left="5040" w:hanging="360"/>
+      </w:pPr>
+      <w:rPr>
+        <w:rFonts w:ascii="Symbol" w:hAnsi="Symbol" w:hint="default"/>
+      </w:rPr>
+    </w:lvl>
+    <w:lvl w:ilvl="7" w:tplc="04090003" w:tentative="1">
+      <w:start w:val="1"/>
+      <w:numFmt w:val="bullet"/>
+      <w:lvlText w:val="o"/>
+      <w:lvlJc w:val="left"/>
+      <w:pPr>
+        <w:ind w:left="5760" w:hanging="360"/>
+      </w:pPr>
+      <w:rPr>
+        <w:rFonts w:ascii="Courier New" w:hAnsi="Courier New" w:cs="Courier New" w:hint="default"/>
+      </w:rPr>
+    </w:lvl>
+    <w:lvl w:ilvl="8" w:tplc="04090005" w:tentative="1">
+      <w:start w:val="1"/>
+      <w:numFmt w:val="bullet"/>
+      <w:lvlText w:val=""/>
+      <w:lvlJc w:val="left"/>
+      <w:pPr>
+        <w:ind w:left="6480" w:hanging="360"/>
+      </w:pPr>
+      <w:rPr>
+        <w:rFonts w:ascii="Wingdings" w:hAnsi="Wingdings" w:hint="default"/>
+      </w:rPr>
+    </w:lvl>
+  </w:abstractNum>
+  <w:num w:numId="1" w16cid:durableId="1298073361">
+    <w:abstractNumId w:val="0"/>
+  </w:num>
+</w:numbering>
 </file>
 
 <file path=word/styles.xml><?xml version="1.0" encoding="utf-8"?>
@@ -887,6 +1622,40 @@
     <w:semiHidden/>
     <w:unhideWhenUsed/>
   </w:style>
+  <w:style w:type="character" w:styleId="Hyperlink">
+    <w:name w:val="Hyperlink"/>
+    <w:basedOn w:val="DefaultParagraphFont"/>
+    <w:uiPriority w:val="99"/>
+    <w:unhideWhenUsed/>
+    <w:rsid w:val="008120E9"/>
+    <w:rPr>
+      <w:color w:val="0563C1" w:themeColor="hyperlink"/>
+      <w:u w:val="single"/>
+    </w:rPr>
+  </w:style>
+  <w:style w:type="character" w:styleId="UnresolvedMention">
+    <w:name w:val="Unresolved Mention"/>
+    <w:basedOn w:val="DefaultParagraphFont"/>
+    <w:uiPriority w:val="99"/>
+    <w:semiHidden/>
+    <w:unhideWhenUsed/>
+    <w:rsid w:val="008120E9"/>
+    <w:rPr>
+      <w:color w:val="605E5C"/>
+      <w:shd w:val="clear" w:color="auto" w:fill="E1DFDD"/>
+    </w:rPr>
+  </w:style>
+  <w:style w:type="paragraph" w:styleId="ListParagraph">
+    <w:name w:val="List Paragraph"/>
+    <w:basedOn w:val="Normal"/>
+    <w:uiPriority w:val="34"/>
+    <w:qFormat/>
+    <w:rsid w:val="00904C57"/>
+    <w:pPr>
+      <w:ind w:left="720"/>
+      <w:contextualSpacing/>
+    </w:pPr>
+  </w:style>
 </w:styles>
 </file>
 

</xml_diff>